<commit_message>
Tag 3 Vormittag (Prüfung)
</commit_message>
<xml_diff>
--- a/Spickzettel_LB_A.docx
+++ b/Spickzettel_LB_A.docx
@@ -31,7 +31,13 @@
     <w:sdt>
       <w:sdtPr>
         <w:rPr>
-          <w:lang w:val="de-DE"/>
+          <w:rFonts w:asciiTheme="minorHAnsi" w:eastAsiaTheme="minorHAnsi" w:hAnsiTheme="minorHAnsi" w:cstheme="minorBidi"/>
+          <w:color w:val="auto"/>
+          <w:kern w:val="2"/>
+          <w:sz w:val="24"/>
+          <w:szCs w:val="24"/>
+          <w:lang w:val="de-DE" w:eastAsia="en-US" w:bidi="ar-SA"/>
+          <w14:ligatures w14:val="standardContextual"/>
         </w:rPr>
         <w:id w:val="1591272292"/>
         <w:docPartObj>
@@ -41,15 +47,8 @@
       </w:sdtPr>
       <w:sdtEndPr>
         <w:rPr>
-          <w:rFonts w:asciiTheme="minorHAnsi" w:eastAsiaTheme="minorHAnsi" w:hAnsiTheme="minorHAnsi" w:cstheme="minorBidi"/>
           <w:b/>
           <w:bCs/>
-          <w:color w:val="auto"/>
-          <w:kern w:val="2"/>
-          <w:sz w:val="24"/>
-          <w:szCs w:val="24"/>
-          <w:lang w:eastAsia="en-US" w:bidi="ar-SA"/>
-          <w14:ligatures w14:val="standardContextual"/>
         </w:rPr>
       </w:sdtEndPr>
       <w:sdtContent>
@@ -272,7 +271,7 @@
                 <w:noProof/>
                 <w:webHidden/>
               </w:rPr>
-              <w:t>2</w:t>
+              <w:t>3</w:t>
             </w:r>
             <w:r>
               <w:rPr>
@@ -342,7 +341,7 @@
                 <w:noProof/>
                 <w:webHidden/>
               </w:rPr>
-              <w:t>2</w:t>
+              <w:t>3</w:t>
             </w:r>
             <w:r>
               <w:rPr>
@@ -412,7 +411,7 @@
                 <w:noProof/>
                 <w:webHidden/>
               </w:rPr>
-              <w:t>2</w:t>
+              <w:t>3</w:t>
             </w:r>
             <w:r>
               <w:rPr>
@@ -482,7 +481,7 @@
                 <w:noProof/>
                 <w:webHidden/>
               </w:rPr>
-              <w:t>2</w:t>
+              <w:t>3</w:t>
             </w:r>
             <w:r>
               <w:rPr>
@@ -552,7 +551,7 @@
                 <w:noProof/>
                 <w:webHidden/>
               </w:rPr>
-              <w:t>2</w:t>
+              <w:t>4</w:t>
             </w:r>
             <w:r>
               <w:rPr>
@@ -622,7 +621,7 @@
                 <w:noProof/>
                 <w:webHidden/>
               </w:rPr>
-              <w:t>2</w:t>
+              <w:t>4</w:t>
             </w:r>
             <w:r>
               <w:rPr>
@@ -692,7 +691,7 @@
                 <w:noProof/>
                 <w:webHidden/>
               </w:rPr>
-              <w:t>2</w:t>
+              <w:t>4</w:t>
             </w:r>
             <w:r>
               <w:rPr>
@@ -762,7 +761,7 @@
                 <w:noProof/>
                 <w:webHidden/>
               </w:rPr>
-              <w:t>2</w:t>
+              <w:t>5</w:t>
             </w:r>
             <w:r>
               <w:rPr>
@@ -832,7 +831,7 @@
                 <w:noProof/>
                 <w:webHidden/>
               </w:rPr>
-              <w:t>2</w:t>
+              <w:t>5</w:t>
             </w:r>
             <w:r>
               <w:rPr>
@@ -902,7 +901,7 @@
                 <w:noProof/>
                 <w:webHidden/>
               </w:rPr>
-              <w:t>2</w:t>
+              <w:t>6</w:t>
             </w:r>
             <w:r>
               <w:rPr>
@@ -973,7 +972,7 @@
                 <w:noProof/>
                 <w:webHidden/>
               </w:rPr>
-              <w:t>2</w:t>
+              <w:t>6</w:t>
             </w:r>
             <w:r>
               <w:rPr>
@@ -1043,7 +1042,7 @@
                 <w:noProof/>
                 <w:webHidden/>
               </w:rPr>
-              <w:t>2</w:t>
+              <w:t>6</w:t>
             </w:r>
             <w:r>
               <w:rPr>
@@ -1113,7 +1112,7 @@
                 <w:noProof/>
                 <w:webHidden/>
               </w:rPr>
-              <w:t>2</w:t>
+              <w:t>6</w:t>
             </w:r>
             <w:r>
               <w:rPr>
@@ -1183,7 +1182,7 @@
                 <w:noProof/>
                 <w:webHidden/>
               </w:rPr>
-              <w:t>2</w:t>
+              <w:t>6</w:t>
             </w:r>
             <w:r>
               <w:rPr>
@@ -1254,7 +1253,7 @@
                 <w:noProof/>
                 <w:webHidden/>
               </w:rPr>
-              <w:t>2</w:t>
+              <w:t>7</w:t>
             </w:r>
             <w:r>
               <w:rPr>
@@ -1324,7 +1323,7 @@
                 <w:noProof/>
                 <w:webHidden/>
               </w:rPr>
-              <w:t>3</w:t>
+              <w:t>7</w:t>
             </w:r>
             <w:r>
               <w:rPr>
@@ -1394,7 +1393,7 @@
                 <w:noProof/>
                 <w:webHidden/>
               </w:rPr>
-              <w:t>3</w:t>
+              <w:t>7</w:t>
             </w:r>
             <w:r>
               <w:rPr>
@@ -1464,7 +1463,7 @@
                 <w:noProof/>
                 <w:webHidden/>
               </w:rPr>
-              <w:t>3</w:t>
+              <w:t>8</w:t>
             </w:r>
             <w:r>
               <w:rPr>
@@ -1534,7 +1533,7 @@
                 <w:noProof/>
                 <w:webHidden/>
               </w:rPr>
-              <w:t>3</w:t>
+              <w:t>8</w:t>
             </w:r>
             <w:r>
               <w:rPr>
@@ -1604,7 +1603,7 @@
                 <w:noProof/>
                 <w:webHidden/>
               </w:rPr>
-              <w:t>3</w:t>
+              <w:t>8</w:t>
             </w:r>
             <w:r>
               <w:rPr>
@@ -1674,7 +1673,7 @@
                 <w:noProof/>
                 <w:webHidden/>
               </w:rPr>
-              <w:t>3</w:t>
+              <w:t>8</w:t>
             </w:r>
             <w:r>
               <w:rPr>
@@ -1745,7 +1744,7 @@
                 <w:noProof/>
                 <w:webHidden/>
               </w:rPr>
-              <w:t>3</w:t>
+              <w:t>8</w:t>
             </w:r>
             <w:r>
               <w:rPr>
@@ -1815,7 +1814,7 @@
                 <w:noProof/>
                 <w:webHidden/>
               </w:rPr>
-              <w:t>3</w:t>
+              <w:t>8</w:t>
             </w:r>
             <w:r>
               <w:rPr>
@@ -1886,7 +1885,7 @@
                 <w:noProof/>
                 <w:webHidden/>
               </w:rPr>
-              <w:t>3</w:t>
+              <w:t>8</w:t>
             </w:r>
             <w:r>
               <w:rPr>
@@ -1956,7 +1955,7 @@
                 <w:noProof/>
                 <w:webHidden/>
               </w:rPr>
-              <w:t>3</w:t>
+              <w:t>8</w:t>
             </w:r>
             <w:r>
               <w:rPr>
@@ -2027,7 +2026,7 @@
                 <w:noProof/>
                 <w:webHidden/>
               </w:rPr>
-              <w:t>3</w:t>
+              <w:t>8</w:t>
             </w:r>
             <w:r>
               <w:rPr>
@@ -2098,7 +2097,7 @@
                 <w:noProof/>
                 <w:webHidden/>
               </w:rPr>
-              <w:t>3</w:t>
+              <w:t>9</w:t>
             </w:r>
             <w:r>
               <w:rPr>
@@ -2168,7 +2167,7 @@
                 <w:noProof/>
                 <w:webHidden/>
               </w:rPr>
-              <w:t>3</w:t>
+              <w:t>9</w:t>
             </w:r>
             <w:r>
               <w:rPr>
@@ -2239,7 +2238,7 @@
                 <w:noProof/>
                 <w:webHidden/>
               </w:rPr>
-              <w:t>3</w:t>
+              <w:t>9</w:t>
             </w:r>
             <w:r>
               <w:rPr>
@@ -2310,7 +2309,7 @@
                 <w:noProof/>
                 <w:webHidden/>
               </w:rPr>
-              <w:t>3</w:t>
+              <w:t>9</w:t>
             </w:r>
             <w:r>
               <w:rPr>
@@ -2380,7 +2379,7 @@
                 <w:noProof/>
                 <w:webHidden/>
               </w:rPr>
-              <w:t>3</w:t>
+              <w:t>9</w:t>
             </w:r>
             <w:r>
               <w:rPr>
@@ -2450,7 +2449,7 @@
                 <w:noProof/>
                 <w:webHidden/>
               </w:rPr>
-              <w:t>3</w:t>
+              <w:t>9</w:t>
             </w:r>
             <w:r>
               <w:rPr>
@@ -2520,7 +2519,7 @@
                 <w:noProof/>
                 <w:webHidden/>
               </w:rPr>
-              <w:t>3</w:t>
+              <w:t>9</w:t>
             </w:r>
             <w:r>
               <w:rPr>
@@ -2590,7 +2589,7 @@
                 <w:noProof/>
                 <w:webHidden/>
               </w:rPr>
-              <w:t>3</w:t>
+              <w:t>9</w:t>
             </w:r>
             <w:r>
               <w:rPr>
@@ -2660,7 +2659,7 @@
                 <w:noProof/>
                 <w:webHidden/>
               </w:rPr>
-              <w:t>3</w:t>
+              <w:t>9</w:t>
             </w:r>
             <w:r>
               <w:rPr>
@@ -2730,7 +2729,7 @@
                 <w:noProof/>
                 <w:webHidden/>
               </w:rPr>
-              <w:t>3</w:t>
+              <w:t>9</w:t>
             </w:r>
             <w:r>
               <w:rPr>
@@ -2800,7 +2799,7 @@
                 <w:noProof/>
                 <w:webHidden/>
               </w:rPr>
-              <w:t>3</w:t>
+              <w:t>10</w:t>
             </w:r>
             <w:r>
               <w:rPr>
@@ -2870,7 +2869,7 @@
                 <w:noProof/>
                 <w:webHidden/>
               </w:rPr>
-              <w:t>3</w:t>
+              <w:t>10</w:t>
             </w:r>
             <w:r>
               <w:rPr>
@@ -2940,7 +2939,7 @@
                 <w:noProof/>
                 <w:webHidden/>
               </w:rPr>
-              <w:t>3</w:t>
+              <w:t>10</w:t>
             </w:r>
             <w:r>
               <w:rPr>
@@ -3010,7 +3009,7 @@
                 <w:noProof/>
                 <w:webHidden/>
               </w:rPr>
-              <w:t>3</w:t>
+              <w:t>10</w:t>
             </w:r>
             <w:r>
               <w:rPr>
@@ -3080,7 +3079,7 @@
                 <w:noProof/>
                 <w:webHidden/>
               </w:rPr>
-              <w:t>3</w:t>
+              <w:t>10</w:t>
             </w:r>
             <w:r>
               <w:rPr>
@@ -3150,7 +3149,7 @@
                 <w:noProof/>
                 <w:webHidden/>
               </w:rPr>
-              <w:t>3</w:t>
+              <w:t>10</w:t>
             </w:r>
             <w:r>
               <w:rPr>
@@ -3220,7 +3219,7 @@
                 <w:noProof/>
                 <w:webHidden/>
               </w:rPr>
-              <w:t>3</w:t>
+              <w:t>11</w:t>
             </w:r>
             <w:r>
               <w:rPr>
@@ -3291,7 +3290,7 @@
                 <w:noProof/>
                 <w:webHidden/>
               </w:rPr>
-              <w:t>3</w:t>
+              <w:t>11</w:t>
             </w:r>
             <w:r>
               <w:rPr>
@@ -3361,7 +3360,7 @@
                 <w:noProof/>
                 <w:webHidden/>
               </w:rPr>
-              <w:t>3</w:t>
+              <w:t>11</w:t>
             </w:r>
             <w:r>
               <w:rPr>
@@ -3432,7 +3431,7 @@
                 <w:noProof/>
                 <w:webHidden/>
               </w:rPr>
-              <w:t>3</w:t>
+              <w:t>12</w:t>
             </w:r>
             <w:r>
               <w:rPr>
@@ -3502,7 +3501,7 @@
                 <w:noProof/>
                 <w:webHidden/>
               </w:rPr>
-              <w:t>3</w:t>
+              <w:t>12</w:t>
             </w:r>
             <w:r>
               <w:rPr>
@@ -3572,7 +3571,7 @@
                 <w:noProof/>
                 <w:webHidden/>
               </w:rPr>
-              <w:t>3</w:t>
+              <w:t>12</w:t>
             </w:r>
             <w:r>
               <w:rPr>
@@ -3642,7 +3641,7 @@
                 <w:noProof/>
                 <w:webHidden/>
               </w:rPr>
-              <w:t>3</w:t>
+              <w:t>12</w:t>
             </w:r>
             <w:r>
               <w:rPr>
@@ -3712,7 +3711,7 @@
                 <w:noProof/>
                 <w:webHidden/>
               </w:rPr>
-              <w:t>3</w:t>
+              <w:t>12</w:t>
             </w:r>
             <w:r>
               <w:rPr>
@@ -3782,7 +3781,7 @@
                 <w:noProof/>
                 <w:webHidden/>
               </w:rPr>
-              <w:t>3</w:t>
+              <w:t>12</w:t>
             </w:r>
             <w:r>
               <w:rPr>
@@ -3852,7 +3851,7 @@
                 <w:noProof/>
                 <w:webHidden/>
               </w:rPr>
-              <w:t>3</w:t>
+              <w:t>12</w:t>
             </w:r>
             <w:r>
               <w:rPr>
@@ -3923,7 +3922,7 @@
                 <w:noProof/>
                 <w:webHidden/>
               </w:rPr>
-              <w:t>3</w:t>
+              <w:t>13</w:t>
             </w:r>
             <w:r>
               <w:rPr>
@@ -3994,6 +3993,7 @@
         <w:ind w:left="720"/>
       </w:pPr>
       <w:r>
+        <w:lastRenderedPageBreak/>
         <w:t>&lt;</w:t>
       </w:r>
       <w:proofErr w:type="spellStart"/>
@@ -4008,73 +4008,88 @@
     <w:p>
       <w:pPr>
         <w:ind w:left="720"/>
-      </w:pPr>
-      <w:r>
-        <w:t xml:space="preserve">  &lt;</w:t>
-      </w:r>
-      <w:proofErr w:type="spellStart"/>
-      <w:r>
-        <w:t>head</w:t>
-      </w:r>
-      <w:proofErr w:type="spellEnd"/>
-      <w:r>
-        <w:t>&gt;</w:t>
+        <w:rPr>
+          <w:lang w:val="en-GB"/>
+        </w:rPr>
+      </w:pPr>
+      <w:r>
+        <w:t xml:space="preserve">  </w:t>
+      </w:r>
+      <w:r>
+        <w:rPr>
+          <w:lang w:val="en-GB"/>
+        </w:rPr>
+        <w:t>&lt;head&gt;</w:t>
       </w:r>
     </w:p>
     <w:p>
       <w:pPr>
         <w:ind w:left="720"/>
-      </w:pPr>
-      <w:r>
-        <w:t xml:space="preserve">    &lt;title&gt;Seite&lt;/title&gt;</w:t>
+        <w:rPr>
+          <w:lang w:val="en-GB"/>
+        </w:rPr>
+      </w:pPr>
+      <w:r>
+        <w:rPr>
+          <w:lang w:val="en-GB"/>
+        </w:rPr>
+        <w:t xml:space="preserve">    &lt;title&gt;</w:t>
+      </w:r>
+      <w:proofErr w:type="spellStart"/>
+      <w:r>
+        <w:rPr>
+          <w:lang w:val="en-GB"/>
+        </w:rPr>
+        <w:t>Seite</w:t>
+      </w:r>
+      <w:proofErr w:type="spellEnd"/>
+      <w:r>
+        <w:rPr>
+          <w:lang w:val="en-GB"/>
+        </w:rPr>
+        <w:t>&lt;/title&gt;</w:t>
       </w:r>
     </w:p>
     <w:p>
       <w:pPr>
         <w:ind w:left="720"/>
-      </w:pPr>
-      <w:r>
-        <w:t xml:space="preserve">  &lt;/</w:t>
-      </w:r>
-      <w:proofErr w:type="spellStart"/>
-      <w:r>
-        <w:t>head</w:t>
-      </w:r>
-      <w:proofErr w:type="spellEnd"/>
-      <w:r>
-        <w:t>&gt;</w:t>
+        <w:rPr>
+          <w:lang w:val="en-GB"/>
+        </w:rPr>
+      </w:pPr>
+      <w:r>
+        <w:rPr>
+          <w:lang w:val="en-GB"/>
+        </w:rPr>
+        <w:t xml:space="preserve">  &lt;/head&gt;</w:t>
       </w:r>
     </w:p>
     <w:p>
       <w:pPr>
         <w:ind w:left="720"/>
-      </w:pPr>
-      <w:r>
-        <w:t xml:space="preserve">  &lt;</w:t>
-      </w:r>
-      <w:proofErr w:type="spellStart"/>
-      <w:r>
-        <w:t>body</w:t>
-      </w:r>
-      <w:proofErr w:type="spellEnd"/>
-      <w:r>
-        <w:t>&gt;</w:t>
+        <w:rPr>
+          <w:lang w:val="en-GB"/>
+        </w:rPr>
+      </w:pPr>
+      <w:r>
+        <w:rPr>
+          <w:lang w:val="en-GB"/>
+        </w:rPr>
+        <w:t xml:space="preserve">  &lt;body&gt;</w:t>
       </w:r>
     </w:p>
     <w:p>
       <w:pPr>
         <w:ind w:left="720"/>
-      </w:pPr>
-      <w:r>
-        <w:t xml:space="preserve">  &lt;/</w:t>
-      </w:r>
-      <w:proofErr w:type="spellStart"/>
-      <w:r>
-        <w:t>body</w:t>
-      </w:r>
-      <w:proofErr w:type="spellEnd"/>
-      <w:r>
-        <w:t>&gt;</w:t>
+        <w:rPr>
+          <w:lang w:val="en-GB"/>
+        </w:rPr>
+      </w:pPr>
+      <w:r>
+        <w:rPr>
+          <w:lang w:val="en-GB"/>
+        </w:rPr>
+        <w:t xml:space="preserve">  &lt;/body&gt;</w:t>
       </w:r>
     </w:p>
     <w:p>
@@ -4083,29 +4098,44 @@
           <w:bottom w:val="single" w:sz="6" w:space="1" w:color="auto"/>
         </w:pBdr>
         <w:ind w:left="720"/>
-      </w:pPr>
-      <w:r>
-        <w:t>&lt;/</w:t>
-      </w:r>
-      <w:proofErr w:type="spellStart"/>
-      <w:r>
-        <w:t>html</w:t>
-      </w:r>
-      <w:proofErr w:type="spellEnd"/>
-      <w:r>
-        <w:t>&gt;</w:t>
+        <w:rPr>
+          <w:lang w:val="en-GB"/>
+        </w:rPr>
+      </w:pPr>
+      <w:r>
+        <w:rPr>
+          <w:lang w:val="en-GB"/>
+        </w:rPr>
+        <w:t>&lt;/html&gt;</w:t>
       </w:r>
     </w:p>
     <w:p>
       <w:pPr>
         <w:pStyle w:val="berschrift2"/>
-      </w:pPr>
-      <w:r>
+        <w:rPr>
+          <w:lang w:val="en-GB"/>
+        </w:rPr>
+      </w:pPr>
+      <w:r>
+        <w:rPr>
+          <w:lang w:val="en-GB"/>
+        </w:rPr>
         <w:t xml:space="preserve"> </w:t>
       </w:r>
       <w:bookmarkStart w:id="2" w:name="_Toc206538893"/>
-      <w:r>
-        <w:t>Semantische HTML-Tags</w:t>
+      <w:proofErr w:type="spellStart"/>
+      <w:r>
+        <w:rPr>
+          <w:lang w:val="en-GB"/>
+        </w:rPr>
+        <w:t>Semantische</w:t>
+      </w:r>
+      <w:proofErr w:type="spellEnd"/>
+      <w:r>
+        <w:rPr>
+          <w:lang w:val="en-GB"/>
+        </w:rPr>
+        <w:t xml:space="preserve"> HTML-Tags</w:t>
       </w:r>
       <w:bookmarkEnd w:id="2"/>
     </w:p>
@@ -4446,6 +4476,7 @@
         </w:numPr>
       </w:pPr>
       <w:r>
+        <w:lastRenderedPageBreak/>
         <w:t>&lt;</w:t>
       </w:r>
       <w:proofErr w:type="spellStart"/>
@@ -4919,6 +4950,7 @@
         </w:numPr>
       </w:pPr>
       <w:r>
+        <w:lastRenderedPageBreak/>
         <w:t>&lt;</w:t>
       </w:r>
       <w:proofErr w:type="spellStart"/>
@@ -5325,6 +5357,7 @@
       </w:pPr>
       <w:bookmarkStart w:id="11" w:name="_Toc206538902"/>
       <w:r>
+        <w:lastRenderedPageBreak/>
         <w:t>HTML-Attribute</w:t>
       </w:r>
       <w:bookmarkEnd w:id="11"/>
@@ -5555,7 +5588,7 @@
       </w:pPr>
       <w:r>
         <w:pict w14:anchorId="31936512">
-          <v:rect id="_x0000_i1038" style="width:0;height:1.5pt" o:hralign="center" o:hrstd="t" o:hr="t" fillcolor="#a0a0a0" stroked="f"/>
+          <v:rect id="_x0000_i1025" style="width:0;height:1.5pt" o:hralign="center" o:hrstd="t" o:hr="t" fillcolor="#a0a0a0" stroked="f"/>
         </w:pict>
       </w:r>
     </w:p>
@@ -5800,6 +5833,7 @@
           <w:b/>
           <w:bCs/>
         </w:rPr>
+        <w:lastRenderedPageBreak/>
         <w:t>Intern (im Head)</w:t>
       </w:r>
       <w:r>
@@ -5921,60 +5955,34 @@
     <w:p>
       <w:pPr>
         <w:pStyle w:val="berschrift2"/>
-        <w:rPr>
-          <w:lang w:val="en-GB"/>
-        </w:rPr>
       </w:pPr>
       <w:bookmarkStart w:id="16" w:name="_Toc206538907"/>
-      <w:proofErr w:type="spellStart"/>
-      <w:r>
-        <w:rPr>
-          <w:lang w:val="en-GB"/>
-        </w:rPr>
+      <w:r>
         <w:t>Selektoren</w:t>
       </w:r>
       <w:bookmarkEnd w:id="16"/>
-      <w:proofErr w:type="spellEnd"/>
-    </w:p>
-    <w:p>
-      <w:pPr>
-        <w:rPr>
-          <w:lang w:val="en-GB"/>
-        </w:rPr>
-      </w:pPr>
+    </w:p>
+    <w:p>
       <w:r>
         <w:rPr>
           <w:b/>
           <w:bCs/>
-          <w:lang w:val="en-GB"/>
         </w:rPr>
         <w:t>Element</w:t>
       </w:r>
       <w:r>
-        <w:rPr>
-          <w:lang w:val="en-GB"/>
-        </w:rPr>
         <w:t>: p {}</w:t>
       </w:r>
     </w:p>
     <w:p>
-      <w:pPr>
-        <w:rPr>
-          <w:lang w:val="en-GB"/>
-        </w:rPr>
-      </w:pPr>
       <w:r>
         <w:rPr>
           <w:b/>
           <w:bCs/>
-          <w:lang w:val="en-GB"/>
         </w:rPr>
         <w:t>ID</w:t>
       </w:r>
       <w:r>
-        <w:rPr>
-          <w:lang w:val="en-GB"/>
-        </w:rPr>
         <w:t>: #header {}</w:t>
       </w:r>
     </w:p>
@@ -6111,7 +6119,6 @@
       </w:pPr>
       <w:bookmarkStart w:id="17" w:name="_Toc206538908"/>
       <w:r>
-        <w:lastRenderedPageBreak/>
         <w:t>JavaScript</w:t>
       </w:r>
       <w:bookmarkEnd w:id="17"/>
@@ -6278,19 +6285,7 @@
         <w:rPr>
           <w:lang w:val="en-GB"/>
         </w:rPr>
-        <w:t>", () =&gt; {</w:t>
-      </w:r>
-      <w:r>
-        <w:rPr>
-          <w:lang w:val="en-GB"/>
-        </w:rPr>
-        <w:t>}) &lt;</w:t>
-      </w:r>
-      <w:r>
-        <w:rPr>
-          <w:lang w:val="en-GB"/>
-        </w:rPr>
-        <w:t>/script&gt;</w:t>
+        <w:t>", () =&gt; {}) &lt;/script&gt;</w:t>
       </w:r>
     </w:p>
     <w:p>
@@ -6328,6 +6323,7 @@
       </w:pPr>
       <w:bookmarkStart w:id="19" w:name="_Toc206538910"/>
       <w:r>
+        <w:lastRenderedPageBreak/>
         <w:t>Sprache Basics</w:t>
       </w:r>
       <w:bookmarkEnd w:id="19"/>
@@ -6430,6 +6426,11 @@
       </w:r>
     </w:p>
     <w:p>
+      <w:pPr>
+        <w:rPr>
+          <w:lang w:val="en-GB"/>
+        </w:rPr>
+      </w:pPr>
       <w:proofErr w:type="spellStart"/>
       <w:r>
         <w:rPr>
@@ -6517,111 +6518,113 @@
         <w:t xml:space="preserve">. (optional chaining), ... </w:t>
       </w:r>
       <w:r>
-        <w:t>(</w:t>
-      </w:r>
-      <w:proofErr w:type="spellStart"/>
-      <w:r>
-        <w:t>spread</w:t>
-      </w:r>
-      <w:proofErr w:type="spellEnd"/>
-      <w:r>
-        <w:t>/</w:t>
-      </w:r>
-      <w:proofErr w:type="spellStart"/>
-      <w:r>
-        <w:t>rest</w:t>
-      </w:r>
-      <w:proofErr w:type="spellEnd"/>
-      <w:r>
-        <w:t>).</w:t>
-      </w:r>
-    </w:p>
-    <w:p>
+        <w:rPr>
+          <w:lang w:val="en-GB"/>
+        </w:rPr>
+        <w:t>(spread/rest).</w:t>
+      </w:r>
+    </w:p>
+    <w:p>
+      <w:pPr>
+        <w:rPr>
+          <w:lang w:val="en-GB"/>
+        </w:rPr>
+      </w:pPr>
       <w:r>
         <w:rPr>
           <w:b/>
           <w:bCs/>
+          <w:lang w:val="en-GB"/>
         </w:rPr>
         <w:t>Template-Strings</w:t>
       </w:r>
       <w:r>
-        <w:t>: `Hallo ${</w:t>
-      </w:r>
-      <w:proofErr w:type="spellStart"/>
-      <w:r>
-        <w:t>name</w:t>
-      </w:r>
-      <w:proofErr w:type="spellEnd"/>
-      <w:r>
-        <w:t>}`</w:t>
-      </w:r>
-      <w:r>
-        <w:t>.</w:t>
-      </w:r>
-    </w:p>
-    <w:p>
-      <w:proofErr w:type="spellStart"/>
+        <w:rPr>
+          <w:lang w:val="en-GB"/>
+        </w:rPr>
+        <w:t>: `Hallo ${name}`.</w:t>
+      </w:r>
+    </w:p>
+    <w:p>
+      <w:pPr>
+        <w:rPr>
+          <w:lang w:val="en-GB"/>
+        </w:rPr>
+      </w:pPr>
       <w:r>
         <w:rPr>
           <w:b/>
           <w:bCs/>
-        </w:rPr>
-        <w:t>Truthy</w:t>
-      </w:r>
-      <w:proofErr w:type="spellEnd"/>
+          <w:lang w:val="en-GB"/>
+        </w:rPr>
+        <w:t>Truthy/</w:t>
+      </w:r>
+      <w:proofErr w:type="spellStart"/>
       <w:r>
         <w:rPr>
           <w:b/>
           <w:bCs/>
-        </w:rPr>
-        <w:t>/</w:t>
-      </w:r>
-      <w:proofErr w:type="spellStart"/>
-      <w:r>
-        <w:rPr>
-          <w:b/>
-          <w:bCs/>
+          <w:lang w:val="en-GB"/>
         </w:rPr>
         <w:t>Falsy</w:t>
       </w:r>
       <w:proofErr w:type="spellEnd"/>
       <w:r>
-        <w:t xml:space="preserve">: </w:t>
-      </w:r>
-      <w:proofErr w:type="spellStart"/>
-      <w:r>
-        <w:t>false</w:t>
-      </w:r>
-      <w:proofErr w:type="spellEnd"/>
-      <w:r>
-        <w:t xml:space="preserve">, 0, "", null, </w:t>
-      </w:r>
-      <w:proofErr w:type="spellStart"/>
-      <w:r>
-        <w:t>undefined</w:t>
-      </w:r>
-      <w:proofErr w:type="spellEnd"/>
-      <w:r>
-        <w:t xml:space="preserve">, </w:t>
-      </w:r>
-      <w:proofErr w:type="spellStart"/>
-      <w:r>
+        <w:rPr>
+          <w:lang w:val="en-GB"/>
+        </w:rPr>
+        <w:t xml:space="preserve">: false, 0, "", null, undefined, </w:t>
+      </w:r>
+      <w:proofErr w:type="spellStart"/>
+      <w:r>
+        <w:rPr>
+          <w:lang w:val="en-GB"/>
+        </w:rPr>
         <w:t>NaN</w:t>
       </w:r>
       <w:proofErr w:type="spellEnd"/>
       <w:r>
-        <w:t xml:space="preserve"> sind </w:t>
-      </w:r>
-      <w:proofErr w:type="spellStart"/>
-      <w:r>
+        <w:rPr>
+          <w:lang w:val="en-GB"/>
+        </w:rPr>
+        <w:t xml:space="preserve"> </w:t>
+      </w:r>
+      <w:proofErr w:type="spellStart"/>
+      <w:r>
+        <w:rPr>
+          <w:lang w:val="en-GB"/>
+        </w:rPr>
+        <w:t>sind</w:t>
+      </w:r>
+      <w:proofErr w:type="spellEnd"/>
+      <w:r>
+        <w:rPr>
+          <w:lang w:val="en-GB"/>
+        </w:rPr>
+        <w:t xml:space="preserve"> </w:t>
+      </w:r>
+      <w:proofErr w:type="spellStart"/>
+      <w:r>
+        <w:rPr>
+          <w:lang w:val="en-GB"/>
+        </w:rPr>
         <w:t>falsy</w:t>
       </w:r>
       <w:proofErr w:type="spellEnd"/>
       <w:r>
+        <w:rPr>
+          <w:lang w:val="en-GB"/>
+        </w:rPr>
         <w:t>.</w:t>
       </w:r>
     </w:p>
-    <w:p/>
+    <w:p>
+      <w:pPr>
+        <w:rPr>
+          <w:lang w:val="en-GB"/>
+        </w:rPr>
+      </w:pPr>
+    </w:p>
     <w:p>
       <w:pPr>
         <w:pStyle w:val="berschrift1"/>
@@ -6988,6 +6991,7 @@
         <w:rPr>
           <w:lang w:val="en-GB"/>
         </w:rPr>
+        <w:lastRenderedPageBreak/>
         <w:t>querySelectorAll</w:t>
       </w:r>
       <w:bookmarkEnd w:id="28"/>
@@ -7179,8 +7183,44 @@
       </w:r>
     </w:p>
     <w:p>
-      <w:r>
-        <w:t>→ nur direkte Kinder.</w:t>
+      <w:pPr>
+        <w:rPr>
+          <w:lang w:val="en-GB"/>
+        </w:rPr>
+      </w:pPr>
+      <w:r>
+        <w:rPr>
+          <w:lang w:val="en-GB"/>
+        </w:rPr>
+        <w:t xml:space="preserve">→ </w:t>
+      </w:r>
+      <w:proofErr w:type="spellStart"/>
+      <w:r>
+        <w:rPr>
+          <w:lang w:val="en-GB"/>
+        </w:rPr>
+        <w:t>nur</w:t>
+      </w:r>
+      <w:proofErr w:type="spellEnd"/>
+      <w:r>
+        <w:rPr>
+          <w:lang w:val="en-GB"/>
+        </w:rPr>
+        <w:t xml:space="preserve"> </w:t>
+      </w:r>
+      <w:proofErr w:type="spellStart"/>
+      <w:r>
+        <w:rPr>
+          <w:lang w:val="en-GB"/>
+        </w:rPr>
+        <w:t>direkte</w:t>
+      </w:r>
+      <w:proofErr w:type="spellEnd"/>
+      <w:r>
+        <w:rPr>
+          <w:lang w:val="en-GB"/>
+        </w:rPr>
+        <w:t xml:space="preserve"> Kinder.</w:t>
       </w:r>
     </w:p>
     <w:p>
@@ -7518,6 +7558,7 @@
       </w:pPr>
       <w:bookmarkStart w:id="38" w:name="_Toc206538929"/>
       <w:r>
+        <w:lastRenderedPageBreak/>
         <w:t>Negation:</w:t>
       </w:r>
       <w:bookmarkEnd w:id="38"/>
@@ -7599,9 +7640,98 @@
         <w:t xml:space="preserve"> besitzen</w:t>
       </w:r>
     </w:p>
-    <w:p/>
-    <w:p/>
-    <w:p/>
+    <w:p>
+      <w:pPr>
+        <w:pStyle w:val="berschrift3"/>
+      </w:pPr>
+      <w:r>
+        <w:t>L</w:t>
+      </w:r>
+      <w:r>
+        <w:t>etztes Element des Typs:</w:t>
+      </w:r>
+    </w:p>
+    <w:p>
+      <w:pPr>
+        <w:pStyle w:val="Listenabsatz"/>
+        <w:numPr>
+          <w:ilvl w:val="0"/>
+          <w:numId w:val="37"/>
+        </w:numPr>
+        <w:rPr>
+          <w:lang w:val="en-GB"/>
+        </w:rPr>
+      </w:pPr>
+      <w:proofErr w:type="spellStart"/>
+      <w:proofErr w:type="gramStart"/>
+      <w:r>
+        <w:rPr>
+          <w:lang w:val="en-GB"/>
+        </w:rPr>
+        <w:t>document.querySelectorAll</w:t>
+      </w:r>
+      <w:proofErr w:type="spellEnd"/>
+      <w:proofErr w:type="gramEnd"/>
+      <w:r>
+        <w:rPr>
+          <w:lang w:val="en-GB"/>
+        </w:rPr>
+        <w:t xml:space="preserve">('ul </w:t>
+      </w:r>
+      <w:proofErr w:type="spellStart"/>
+      <w:proofErr w:type="gramStart"/>
+      <w:r>
+        <w:rPr>
+          <w:lang w:val="en-GB"/>
+        </w:rPr>
+        <w:t>li:last</w:t>
+      </w:r>
+      <w:proofErr w:type="gramEnd"/>
+      <w:r>
+        <w:rPr>
+          <w:lang w:val="en-GB"/>
+        </w:rPr>
+        <w:t>-of-type</w:t>
+      </w:r>
+      <w:proofErr w:type="spellEnd"/>
+      <w:r>
+        <w:rPr>
+          <w:lang w:val="en-GB"/>
+        </w:rPr>
+        <w:t>')</w:t>
+      </w:r>
+    </w:p>
+    <w:p>
+      <w:r>
+        <w:t xml:space="preserve">→ gibt das </w:t>
+      </w:r>
+      <w:r>
+        <w:rPr>
+          <w:b/>
+          <w:bCs/>
+        </w:rPr>
+        <w:t>letzte &lt;li&gt; jedes &lt;</w:t>
+      </w:r>
+      <w:proofErr w:type="spellStart"/>
+      <w:r>
+        <w:rPr>
+          <w:b/>
+          <w:bCs/>
+        </w:rPr>
+        <w:t>ul</w:t>
+      </w:r>
+      <w:proofErr w:type="spellEnd"/>
+      <w:r>
+        <w:rPr>
+          <w:b/>
+          <w:bCs/>
+        </w:rPr>
+        <w:t>&gt;</w:t>
+      </w:r>
+      <w:r>
+        <w:t xml:space="preserve"> zurück</w:t>
+      </w:r>
+    </w:p>
     <w:p>
       <w:pPr>
         <w:pStyle w:val="berschrift1"/>
@@ -8256,6 +8386,7 @@
         <w:rPr>
           <w:lang w:val="en-GB"/>
         </w:rPr>
+        <w:lastRenderedPageBreak/>
         <w:t>const</w:t>
       </w:r>
       <w:proofErr w:type="spellEnd"/>
@@ -8639,22 +8770,41 @@
       <w:proofErr w:type="gramEnd"/>
     </w:p>
     <w:p>
-      <w:proofErr w:type="spellStart"/>
-      <w:r>
-        <w:t>el.style.backgroundColor</w:t>
-      </w:r>
-      <w:proofErr w:type="spellEnd"/>
-      <w:r>
-        <w:t xml:space="preserve"> = "</w:t>
-      </w:r>
-      <w:proofErr w:type="spellStart"/>
-      <w:r>
-        <w:t>yellow</w:t>
-      </w:r>
-      <w:proofErr w:type="spellEnd"/>
-      <w:r>
+      <w:pPr>
+        <w:rPr>
+          <w:lang w:val="en-GB"/>
+        </w:rPr>
+      </w:pPr>
+      <w:proofErr w:type="spellStart"/>
+      <w:proofErr w:type="gramStart"/>
+      <w:r>
+        <w:rPr>
+          <w:lang w:val="en-GB"/>
+        </w:rPr>
+        <w:t>el.style</w:t>
+      </w:r>
+      <w:proofErr w:type="gramEnd"/>
+      <w:r>
+        <w:rPr>
+          <w:lang w:val="en-GB"/>
+        </w:rPr>
+        <w:t>.backgroundColor</w:t>
+      </w:r>
+      <w:proofErr w:type="spellEnd"/>
+      <w:r>
+        <w:rPr>
+          <w:lang w:val="en-GB"/>
+        </w:rPr>
+        <w:t xml:space="preserve"> = "yellow</w:t>
+      </w:r>
+      <w:proofErr w:type="gramStart"/>
+      <w:r>
+        <w:rPr>
+          <w:lang w:val="en-GB"/>
+        </w:rPr>
         <w:t>";</w:t>
       </w:r>
+      <w:proofErr w:type="gramEnd"/>
     </w:p>
     <w:p>
       <w:pPr>
@@ -8668,24 +8818,65 @@
       </w:r>
     </w:p>
     <w:p>
-      <w:proofErr w:type="spellStart"/>
-      <w:r>
+      <w:pPr>
+        <w:rPr>
+          <w:lang w:val="en-GB"/>
+        </w:rPr>
+      </w:pPr>
+      <w:proofErr w:type="spellStart"/>
+      <w:r>
+        <w:rPr>
+          <w:lang w:val="en-GB"/>
+        </w:rPr>
         <w:t>el.classList.add</w:t>
       </w:r>
       <w:proofErr w:type="spellEnd"/>
       <w:r>
-        <w:t>("highlight");</w:t>
-      </w:r>
+        <w:rPr>
+          <w:lang w:val="en-GB"/>
+        </w:rPr>
+        <w:t>("highlight"</w:t>
+      </w:r>
+      <w:proofErr w:type="gramStart"/>
+      <w:r>
+        <w:rPr>
+          <w:lang w:val="en-GB"/>
+        </w:rPr>
+        <w:t>);</w:t>
+      </w:r>
+      <w:proofErr w:type="gramEnd"/>
     </w:p>
     <w:p>
       <w:pPr>
         <w:pStyle w:val="berschrift3"/>
+        <w:rPr>
+          <w:lang w:val="en-GB"/>
+        </w:rPr>
       </w:pPr>
       <w:bookmarkStart w:id="46" w:name="_Toc206538937"/>
-      <w:r>
-        <w:t>Traversieren + Kombination</w:t>
+      <w:proofErr w:type="spellStart"/>
+      <w:r>
+        <w:rPr>
+          <w:lang w:val="en-GB"/>
+        </w:rPr>
+        <w:t>Traversieren</w:t>
+      </w:r>
+      <w:proofErr w:type="spellEnd"/>
+      <w:r>
+        <w:rPr>
+          <w:lang w:val="en-GB"/>
+        </w:rPr>
+        <w:t xml:space="preserve"> + </w:t>
+      </w:r>
+      <w:proofErr w:type="spellStart"/>
+      <w:r>
+        <w:rPr>
+          <w:lang w:val="en-GB"/>
+        </w:rPr>
+        <w:t>Kombination</w:t>
       </w:r>
       <w:bookmarkEnd w:id="46"/>
+      <w:proofErr w:type="spellEnd"/>
     </w:p>
     <w:p>
       <w:r>
@@ -8937,6 +9128,7 @@
     </w:p>
     <w:p>
       <w:r>
+        <w:lastRenderedPageBreak/>
         <w:t>Beispiel: Spargel zu Frühlingsgemüse hinzufügen</w:t>
       </w:r>
     </w:p>
@@ -9742,6 +9934,7 @@
           <w:sz w:val="24"/>
           <w:szCs w:val="24"/>
         </w:rPr>
+        <w:lastRenderedPageBreak/>
         <w:t xml:space="preserve">  </w:t>
       </w:r>
       <w:r>
@@ -10065,6 +10258,119 @@
 <file path=word/numbering.xml><?xml version="1.0" encoding="utf-8"?>
 <w:numbering xmlns:wpc="http://schemas.microsoft.com/office/word/2010/wordprocessingCanvas" xmlns:cx="http://schemas.microsoft.com/office/drawing/2014/chartex" xmlns:cx1="http://schemas.microsoft.com/office/drawing/2015/9/8/chartex" xmlns:cx2="http://schemas.microsoft.com/office/drawing/2015/10/21/chartex" xmlns:cx3="http://schemas.microsoft.com/office/drawing/2016/5/9/chartex" xmlns:cx4="http://schemas.microsoft.com/office/drawing/2016/5/10/chartex" xmlns:cx5="http://schemas.microsoft.com/office/drawing/2016/5/11/chartex" xmlns:cx6="http://schemas.microsoft.com/office/drawing/2016/5/12/chartex" xmlns:cx7="http://schemas.microsoft.com/office/drawing/2016/5/13/chartex" xmlns:cx8="http://schemas.microsoft.com/office/drawing/2016/5/14/chartex" xmlns:mc="http://schemas.openxmlformats.org/markup-compatibility/2006" xmlns:aink="http://schemas.microsoft.com/office/drawing/2016/ink" xmlns:am3d="http://schemas.microsoft.com/office/drawing/2017/model3d" xmlns:o="urn:schemas-microsoft-com:office:office" xmlns:oel="http://schemas.microsoft.com/office/2019/extlst" xmlns:r="http://schemas.openxmlformats.org/officeDocument/2006/relationships" xmlns:m="http://schemas.openxmlformats.org/officeDocument/2006/math" xmlns:v="urn:schemas-microsoft-com:vml" xmlns:wp14="http://schemas.microsoft.com/office/word/2010/wordprocessingDrawing" xmlns:wp="http://schemas.openxmlformats.org/drawingml/2006/wordprocessingDrawing" xmlns:w10="urn:schemas-microsoft-com:office:word" xmlns:w="http://schemas.openxmlformats.org/wordprocessingml/2006/main" xmlns:w14="http://schemas.microsoft.com/office/word/2010/wordml" xmlns:w15="http://schemas.microsoft.com/office/word/2012/wordml" xmlns:w16cex="http://schemas.microsoft.com/office/word/2018/wordml/cex" xmlns:w16cid="http://schemas.microsoft.com/office/word/2016/wordml/cid" xmlns:w16="http://schemas.microsoft.com/office/word/2018/wordml" xmlns:w16du="http://schemas.microsoft.com/office/word/2023/wordml/word16du" xmlns:w16sdtdh="http://schemas.microsoft.com/office/word/2020/wordml/sdtdatahash" xmlns:w16sdtfl="http://schemas.microsoft.com/office/word/2024/wordml/sdtformatlock" xmlns:w16se="http://schemas.microsoft.com/office/word/2015/wordml/symex" xmlns:wpg="http://schemas.microsoft.com/office/word/2010/wordprocessingGroup" xmlns:wpi="http://schemas.microsoft.com/office/word/2010/wordprocessingInk" xmlns:wne="http://schemas.microsoft.com/office/word/2006/wordml" xmlns:wps="http://schemas.microsoft.com/office/word/2010/wordprocessingShape" mc:Ignorable="w14 w15 w16se w16cid w16 w16cex w16sdtdh w16sdtfl w16du wp14">
   <w:abstractNum w:abstractNumId="0" w15:restartNumberingAfterBreak="0">
+    <w:nsid w:val="03475BE0"/>
+    <w:multiLevelType w:val="hybridMultilevel"/>
+    <w:tmpl w:val="F6024F58"/>
+    <w:lvl w:ilvl="0" w:tplc="08070001">
+      <w:start w:val="1"/>
+      <w:numFmt w:val="bullet"/>
+      <w:lvlText w:val=""/>
+      <w:lvlJc w:val="left"/>
+      <w:pPr>
+        <w:ind w:left="1440" w:hanging="360"/>
+      </w:pPr>
+      <w:rPr>
+        <w:rFonts w:ascii="Symbol" w:hAnsi="Symbol" w:hint="default"/>
+      </w:rPr>
+    </w:lvl>
+    <w:lvl w:ilvl="1" w:tplc="08070003" w:tentative="1">
+      <w:start w:val="1"/>
+      <w:numFmt w:val="bullet"/>
+      <w:lvlText w:val="o"/>
+      <w:lvlJc w:val="left"/>
+      <w:pPr>
+        <w:ind w:left="2160" w:hanging="360"/>
+      </w:pPr>
+      <w:rPr>
+        <w:rFonts w:ascii="Courier New" w:hAnsi="Courier New" w:cs="Courier New" w:hint="default"/>
+      </w:rPr>
+    </w:lvl>
+    <w:lvl w:ilvl="2" w:tplc="08070005" w:tentative="1">
+      <w:start w:val="1"/>
+      <w:numFmt w:val="bullet"/>
+      <w:lvlText w:val=""/>
+      <w:lvlJc w:val="left"/>
+      <w:pPr>
+        <w:ind w:left="2880" w:hanging="360"/>
+      </w:pPr>
+      <w:rPr>
+        <w:rFonts w:ascii="Wingdings" w:hAnsi="Wingdings" w:hint="default"/>
+      </w:rPr>
+    </w:lvl>
+    <w:lvl w:ilvl="3" w:tplc="08070001" w:tentative="1">
+      <w:start w:val="1"/>
+      <w:numFmt w:val="bullet"/>
+      <w:lvlText w:val=""/>
+      <w:lvlJc w:val="left"/>
+      <w:pPr>
+        <w:ind w:left="3600" w:hanging="360"/>
+      </w:pPr>
+      <w:rPr>
+        <w:rFonts w:ascii="Symbol" w:hAnsi="Symbol" w:hint="default"/>
+      </w:rPr>
+    </w:lvl>
+    <w:lvl w:ilvl="4" w:tplc="08070003" w:tentative="1">
+      <w:start w:val="1"/>
+      <w:numFmt w:val="bullet"/>
+      <w:lvlText w:val="o"/>
+      <w:lvlJc w:val="left"/>
+      <w:pPr>
+        <w:ind w:left="4320" w:hanging="360"/>
+      </w:pPr>
+      <w:rPr>
+        <w:rFonts w:ascii="Courier New" w:hAnsi="Courier New" w:cs="Courier New" w:hint="default"/>
+      </w:rPr>
+    </w:lvl>
+    <w:lvl w:ilvl="5" w:tplc="08070005" w:tentative="1">
+      <w:start w:val="1"/>
+      <w:numFmt w:val="bullet"/>
+      <w:lvlText w:val=""/>
+      <w:lvlJc w:val="left"/>
+      <w:pPr>
+        <w:ind w:left="5040" w:hanging="360"/>
+      </w:pPr>
+      <w:rPr>
+        <w:rFonts w:ascii="Wingdings" w:hAnsi="Wingdings" w:hint="default"/>
+      </w:rPr>
+    </w:lvl>
+    <w:lvl w:ilvl="6" w:tplc="08070001" w:tentative="1">
+      <w:start w:val="1"/>
+      <w:numFmt w:val="bullet"/>
+      <w:lvlText w:val=""/>
+      <w:lvlJc w:val="left"/>
+      <w:pPr>
+        <w:ind w:left="5760" w:hanging="360"/>
+      </w:pPr>
+      <w:rPr>
+        <w:rFonts w:ascii="Symbol" w:hAnsi="Symbol" w:hint="default"/>
+      </w:rPr>
+    </w:lvl>
+    <w:lvl w:ilvl="7" w:tplc="08070003" w:tentative="1">
+      <w:start w:val="1"/>
+      <w:numFmt w:val="bullet"/>
+      <w:lvlText w:val="o"/>
+      <w:lvlJc w:val="left"/>
+      <w:pPr>
+        <w:ind w:left="6480" w:hanging="360"/>
+      </w:pPr>
+      <w:rPr>
+        <w:rFonts w:ascii="Courier New" w:hAnsi="Courier New" w:cs="Courier New" w:hint="default"/>
+      </w:rPr>
+    </w:lvl>
+    <w:lvl w:ilvl="8" w:tplc="08070005" w:tentative="1">
+      <w:start w:val="1"/>
+      <w:numFmt w:val="bullet"/>
+      <w:lvlText w:val=""/>
+      <w:lvlJc w:val="left"/>
+      <w:pPr>
+        <w:ind w:left="7200" w:hanging="360"/>
+      </w:pPr>
+      <w:rPr>
+        <w:rFonts w:ascii="Wingdings" w:hAnsi="Wingdings" w:hint="default"/>
+      </w:rPr>
+    </w:lvl>
+  </w:abstractNum>
+  <w:abstractNum w:abstractNumId="1" w15:restartNumberingAfterBreak="0">
     <w:nsid w:val="04D46C95"/>
     <w:multiLevelType w:val="multilevel"/>
     <w:tmpl w:val="C7324A48"/>
@@ -10213,7 +10519,7 @@
       </w:rPr>
     </w:lvl>
   </w:abstractNum>
-  <w:abstractNum w:abstractNumId="1" w15:restartNumberingAfterBreak="0">
+  <w:abstractNum w:abstractNumId="2" w15:restartNumberingAfterBreak="0">
     <w:nsid w:val="08C35175"/>
     <w:multiLevelType w:val="multilevel"/>
     <w:tmpl w:val="6E506EAA"/>
@@ -10362,7 +10668,7 @@
       </w:rPr>
     </w:lvl>
   </w:abstractNum>
-  <w:abstractNum w:abstractNumId="2" w15:restartNumberingAfterBreak="0">
+  <w:abstractNum w:abstractNumId="3" w15:restartNumberingAfterBreak="0">
     <w:nsid w:val="0DF77BBC"/>
     <w:multiLevelType w:val="multilevel"/>
     <w:tmpl w:val="65EA2DD0"/>
@@ -10511,7 +10817,7 @@
       </w:rPr>
     </w:lvl>
   </w:abstractNum>
-  <w:abstractNum w:abstractNumId="3" w15:restartNumberingAfterBreak="0">
+  <w:abstractNum w:abstractNumId="4" w15:restartNumberingAfterBreak="0">
     <w:nsid w:val="1471549E"/>
     <w:multiLevelType w:val="multilevel"/>
     <w:tmpl w:val="01E89D9C"/>
@@ -10660,7 +10966,156 @@
       </w:rPr>
     </w:lvl>
   </w:abstractNum>
-  <w:abstractNum w:abstractNumId="4" w15:restartNumberingAfterBreak="0">
+  <w:abstractNum w:abstractNumId="5" w15:restartNumberingAfterBreak="0">
+    <w:nsid w:val="174F56D4"/>
+    <w:multiLevelType w:val="multilevel"/>
+    <w:tmpl w:val="9E92D006"/>
+    <w:lvl w:ilvl="0">
+      <w:start w:val="1"/>
+      <w:numFmt w:val="bullet"/>
+      <w:lvlText w:val=""/>
+      <w:lvlJc w:val="left"/>
+      <w:pPr>
+        <w:tabs>
+          <w:tab w:val="num" w:pos="720"/>
+        </w:tabs>
+        <w:ind w:left="720" w:hanging="360"/>
+      </w:pPr>
+      <w:rPr>
+        <w:rFonts w:ascii="Symbol" w:hAnsi="Symbol" w:hint="default"/>
+        <w:sz w:val="20"/>
+      </w:rPr>
+    </w:lvl>
+    <w:lvl w:ilvl="1" w:tentative="1">
+      <w:start w:val="1"/>
+      <w:numFmt w:val="bullet"/>
+      <w:lvlText w:val="o"/>
+      <w:lvlJc w:val="left"/>
+      <w:pPr>
+        <w:tabs>
+          <w:tab w:val="num" w:pos="1440"/>
+        </w:tabs>
+        <w:ind w:left="1440" w:hanging="360"/>
+      </w:pPr>
+      <w:rPr>
+        <w:rFonts w:ascii="Courier New" w:hAnsi="Courier New" w:hint="default"/>
+        <w:sz w:val="20"/>
+      </w:rPr>
+    </w:lvl>
+    <w:lvl w:ilvl="2" w:tentative="1">
+      <w:start w:val="1"/>
+      <w:numFmt w:val="bullet"/>
+      <w:lvlText w:val=""/>
+      <w:lvlJc w:val="left"/>
+      <w:pPr>
+        <w:tabs>
+          <w:tab w:val="num" w:pos="2160"/>
+        </w:tabs>
+        <w:ind w:left="2160" w:hanging="360"/>
+      </w:pPr>
+      <w:rPr>
+        <w:rFonts w:ascii="Wingdings" w:hAnsi="Wingdings" w:hint="default"/>
+        <w:sz w:val="20"/>
+      </w:rPr>
+    </w:lvl>
+    <w:lvl w:ilvl="3" w:tentative="1">
+      <w:start w:val="1"/>
+      <w:numFmt w:val="bullet"/>
+      <w:lvlText w:val=""/>
+      <w:lvlJc w:val="left"/>
+      <w:pPr>
+        <w:tabs>
+          <w:tab w:val="num" w:pos="2880"/>
+        </w:tabs>
+        <w:ind w:left="2880" w:hanging="360"/>
+      </w:pPr>
+      <w:rPr>
+        <w:rFonts w:ascii="Wingdings" w:hAnsi="Wingdings" w:hint="default"/>
+        <w:sz w:val="20"/>
+      </w:rPr>
+    </w:lvl>
+    <w:lvl w:ilvl="4" w:tentative="1">
+      <w:start w:val="1"/>
+      <w:numFmt w:val="bullet"/>
+      <w:lvlText w:val=""/>
+      <w:lvlJc w:val="left"/>
+      <w:pPr>
+        <w:tabs>
+          <w:tab w:val="num" w:pos="3600"/>
+        </w:tabs>
+        <w:ind w:left="3600" w:hanging="360"/>
+      </w:pPr>
+      <w:rPr>
+        <w:rFonts w:ascii="Wingdings" w:hAnsi="Wingdings" w:hint="default"/>
+        <w:sz w:val="20"/>
+      </w:rPr>
+    </w:lvl>
+    <w:lvl w:ilvl="5" w:tentative="1">
+      <w:start w:val="1"/>
+      <w:numFmt w:val="bullet"/>
+      <w:lvlText w:val=""/>
+      <w:lvlJc w:val="left"/>
+      <w:pPr>
+        <w:tabs>
+          <w:tab w:val="num" w:pos="4320"/>
+        </w:tabs>
+        <w:ind w:left="4320" w:hanging="360"/>
+      </w:pPr>
+      <w:rPr>
+        <w:rFonts w:ascii="Wingdings" w:hAnsi="Wingdings" w:hint="default"/>
+        <w:sz w:val="20"/>
+      </w:rPr>
+    </w:lvl>
+    <w:lvl w:ilvl="6" w:tentative="1">
+      <w:start w:val="1"/>
+      <w:numFmt w:val="bullet"/>
+      <w:lvlText w:val=""/>
+      <w:lvlJc w:val="left"/>
+      <w:pPr>
+        <w:tabs>
+          <w:tab w:val="num" w:pos="5040"/>
+        </w:tabs>
+        <w:ind w:left="5040" w:hanging="360"/>
+      </w:pPr>
+      <w:rPr>
+        <w:rFonts w:ascii="Wingdings" w:hAnsi="Wingdings" w:hint="default"/>
+        <w:sz w:val="20"/>
+      </w:rPr>
+    </w:lvl>
+    <w:lvl w:ilvl="7" w:tentative="1">
+      <w:start w:val="1"/>
+      <w:numFmt w:val="bullet"/>
+      <w:lvlText w:val=""/>
+      <w:lvlJc w:val="left"/>
+      <w:pPr>
+        <w:tabs>
+          <w:tab w:val="num" w:pos="5760"/>
+        </w:tabs>
+        <w:ind w:left="5760" w:hanging="360"/>
+      </w:pPr>
+      <w:rPr>
+        <w:rFonts w:ascii="Wingdings" w:hAnsi="Wingdings" w:hint="default"/>
+        <w:sz w:val="20"/>
+      </w:rPr>
+    </w:lvl>
+    <w:lvl w:ilvl="8" w:tentative="1">
+      <w:start w:val="1"/>
+      <w:numFmt w:val="bullet"/>
+      <w:lvlText w:val=""/>
+      <w:lvlJc w:val="left"/>
+      <w:pPr>
+        <w:tabs>
+          <w:tab w:val="num" w:pos="6480"/>
+        </w:tabs>
+        <w:ind w:left="6480" w:hanging="360"/>
+      </w:pPr>
+      <w:rPr>
+        <w:rFonts w:ascii="Wingdings" w:hAnsi="Wingdings" w:hint="default"/>
+        <w:sz w:val="20"/>
+      </w:rPr>
+    </w:lvl>
+  </w:abstractNum>
+  <w:abstractNum w:abstractNumId="6" w15:restartNumberingAfterBreak="0">
     <w:nsid w:val="1B276DBD"/>
     <w:multiLevelType w:val="multilevel"/>
     <w:tmpl w:val="79D8B85C"/>
@@ -10809,7 +11264,120 @@
       </w:rPr>
     </w:lvl>
   </w:abstractNum>
-  <w:abstractNum w:abstractNumId="5" w15:restartNumberingAfterBreak="0">
+  <w:abstractNum w:abstractNumId="7" w15:restartNumberingAfterBreak="0">
+    <w:nsid w:val="1C633446"/>
+    <w:multiLevelType w:val="hybridMultilevel"/>
+    <w:tmpl w:val="5BAE96E8"/>
+    <w:lvl w:ilvl="0" w:tplc="08070001">
+      <w:start w:val="1"/>
+      <w:numFmt w:val="bullet"/>
+      <w:lvlText w:val=""/>
+      <w:lvlJc w:val="left"/>
+      <w:pPr>
+        <w:ind w:left="1428" w:hanging="360"/>
+      </w:pPr>
+      <w:rPr>
+        <w:rFonts w:ascii="Symbol" w:hAnsi="Symbol" w:hint="default"/>
+      </w:rPr>
+    </w:lvl>
+    <w:lvl w:ilvl="1" w:tplc="08070003" w:tentative="1">
+      <w:start w:val="1"/>
+      <w:numFmt w:val="bullet"/>
+      <w:lvlText w:val="o"/>
+      <w:lvlJc w:val="left"/>
+      <w:pPr>
+        <w:ind w:left="2148" w:hanging="360"/>
+      </w:pPr>
+      <w:rPr>
+        <w:rFonts w:ascii="Courier New" w:hAnsi="Courier New" w:cs="Courier New" w:hint="default"/>
+      </w:rPr>
+    </w:lvl>
+    <w:lvl w:ilvl="2" w:tplc="08070005" w:tentative="1">
+      <w:start w:val="1"/>
+      <w:numFmt w:val="bullet"/>
+      <w:lvlText w:val=""/>
+      <w:lvlJc w:val="left"/>
+      <w:pPr>
+        <w:ind w:left="2868" w:hanging="360"/>
+      </w:pPr>
+      <w:rPr>
+        <w:rFonts w:ascii="Wingdings" w:hAnsi="Wingdings" w:hint="default"/>
+      </w:rPr>
+    </w:lvl>
+    <w:lvl w:ilvl="3" w:tplc="08070001" w:tentative="1">
+      <w:start w:val="1"/>
+      <w:numFmt w:val="bullet"/>
+      <w:lvlText w:val=""/>
+      <w:lvlJc w:val="left"/>
+      <w:pPr>
+        <w:ind w:left="3588" w:hanging="360"/>
+      </w:pPr>
+      <w:rPr>
+        <w:rFonts w:ascii="Symbol" w:hAnsi="Symbol" w:hint="default"/>
+      </w:rPr>
+    </w:lvl>
+    <w:lvl w:ilvl="4" w:tplc="08070003" w:tentative="1">
+      <w:start w:val="1"/>
+      <w:numFmt w:val="bullet"/>
+      <w:lvlText w:val="o"/>
+      <w:lvlJc w:val="left"/>
+      <w:pPr>
+        <w:ind w:left="4308" w:hanging="360"/>
+      </w:pPr>
+      <w:rPr>
+        <w:rFonts w:ascii="Courier New" w:hAnsi="Courier New" w:cs="Courier New" w:hint="default"/>
+      </w:rPr>
+    </w:lvl>
+    <w:lvl w:ilvl="5" w:tplc="08070005" w:tentative="1">
+      <w:start w:val="1"/>
+      <w:numFmt w:val="bullet"/>
+      <w:lvlText w:val=""/>
+      <w:lvlJc w:val="left"/>
+      <w:pPr>
+        <w:ind w:left="5028" w:hanging="360"/>
+      </w:pPr>
+      <w:rPr>
+        <w:rFonts w:ascii="Wingdings" w:hAnsi="Wingdings" w:hint="default"/>
+      </w:rPr>
+    </w:lvl>
+    <w:lvl w:ilvl="6" w:tplc="08070001" w:tentative="1">
+      <w:start w:val="1"/>
+      <w:numFmt w:val="bullet"/>
+      <w:lvlText w:val=""/>
+      <w:lvlJc w:val="left"/>
+      <w:pPr>
+        <w:ind w:left="5748" w:hanging="360"/>
+      </w:pPr>
+      <w:rPr>
+        <w:rFonts w:ascii="Symbol" w:hAnsi="Symbol" w:hint="default"/>
+      </w:rPr>
+    </w:lvl>
+    <w:lvl w:ilvl="7" w:tplc="08070003" w:tentative="1">
+      <w:start w:val="1"/>
+      <w:numFmt w:val="bullet"/>
+      <w:lvlText w:val="o"/>
+      <w:lvlJc w:val="left"/>
+      <w:pPr>
+        <w:ind w:left="6468" w:hanging="360"/>
+      </w:pPr>
+      <w:rPr>
+        <w:rFonts w:ascii="Courier New" w:hAnsi="Courier New" w:cs="Courier New" w:hint="default"/>
+      </w:rPr>
+    </w:lvl>
+    <w:lvl w:ilvl="8" w:tplc="08070005" w:tentative="1">
+      <w:start w:val="1"/>
+      <w:numFmt w:val="bullet"/>
+      <w:lvlText w:val=""/>
+      <w:lvlJc w:val="left"/>
+      <w:pPr>
+        <w:ind w:left="7188" w:hanging="360"/>
+      </w:pPr>
+      <w:rPr>
+        <w:rFonts w:ascii="Wingdings" w:hAnsi="Wingdings" w:hint="default"/>
+      </w:rPr>
+    </w:lvl>
+  </w:abstractNum>
+  <w:abstractNum w:abstractNumId="8" w15:restartNumberingAfterBreak="0">
     <w:nsid w:val="25A44D9C"/>
     <w:multiLevelType w:val="multilevel"/>
     <w:tmpl w:val="2D26691A"/>
@@ -10958,7 +11526,7 @@
       </w:rPr>
     </w:lvl>
   </w:abstractNum>
-  <w:abstractNum w:abstractNumId="6" w15:restartNumberingAfterBreak="0">
+  <w:abstractNum w:abstractNumId="9" w15:restartNumberingAfterBreak="0">
     <w:nsid w:val="267B0952"/>
     <w:multiLevelType w:val="multilevel"/>
     <w:tmpl w:val="8688A9F2"/>
@@ -11107,7 +11675,7 @@
       </w:rPr>
     </w:lvl>
   </w:abstractNum>
-  <w:abstractNum w:abstractNumId="7" w15:restartNumberingAfterBreak="0">
+  <w:abstractNum w:abstractNumId="10" w15:restartNumberingAfterBreak="0">
     <w:nsid w:val="284936E0"/>
     <w:multiLevelType w:val="multilevel"/>
     <w:tmpl w:val="E8F0CF78"/>
@@ -11256,7 +11824,7 @@
       </w:rPr>
     </w:lvl>
   </w:abstractNum>
-  <w:abstractNum w:abstractNumId="8" w15:restartNumberingAfterBreak="0">
+  <w:abstractNum w:abstractNumId="11" w15:restartNumberingAfterBreak="0">
     <w:nsid w:val="2DC06BFC"/>
     <w:multiLevelType w:val="multilevel"/>
     <w:tmpl w:val="053073BE"/>
@@ -11405,7 +11973,7 @@
       </w:rPr>
     </w:lvl>
   </w:abstractNum>
-  <w:abstractNum w:abstractNumId="9" w15:restartNumberingAfterBreak="0">
+  <w:abstractNum w:abstractNumId="12" w15:restartNumberingAfterBreak="0">
     <w:nsid w:val="2E6F0BC6"/>
     <w:multiLevelType w:val="multilevel"/>
     <w:tmpl w:val="954024FC"/>
@@ -11554,7 +12122,7 @@
       </w:rPr>
     </w:lvl>
   </w:abstractNum>
-  <w:abstractNum w:abstractNumId="10" w15:restartNumberingAfterBreak="0">
+  <w:abstractNum w:abstractNumId="13" w15:restartNumberingAfterBreak="0">
     <w:nsid w:val="2EC74843"/>
     <w:multiLevelType w:val="multilevel"/>
     <w:tmpl w:val="FF646C64"/>
@@ -11703,7 +12271,7 @@
       </w:rPr>
     </w:lvl>
   </w:abstractNum>
-  <w:abstractNum w:abstractNumId="11" w15:restartNumberingAfterBreak="0">
+  <w:abstractNum w:abstractNumId="14" w15:restartNumberingAfterBreak="0">
     <w:nsid w:val="31C17CD9"/>
     <w:multiLevelType w:val="hybridMultilevel"/>
     <w:tmpl w:val="B5A06514"/>
@@ -11816,7 +12384,7 @@
       </w:rPr>
     </w:lvl>
   </w:abstractNum>
-  <w:abstractNum w:abstractNumId="12" w15:restartNumberingAfterBreak="0">
+  <w:abstractNum w:abstractNumId="15" w15:restartNumberingAfterBreak="0">
     <w:nsid w:val="3A7025A7"/>
     <w:multiLevelType w:val="multilevel"/>
     <w:tmpl w:val="40B60464"/>
@@ -11965,7 +12533,7 @@
       </w:rPr>
     </w:lvl>
   </w:abstractNum>
-  <w:abstractNum w:abstractNumId="13" w15:restartNumberingAfterBreak="0">
+  <w:abstractNum w:abstractNumId="16" w15:restartNumberingAfterBreak="0">
     <w:nsid w:val="3C4F7455"/>
     <w:multiLevelType w:val="multilevel"/>
     <w:tmpl w:val="729425AE"/>
@@ -12114,7 +12682,7 @@
       </w:rPr>
     </w:lvl>
   </w:abstractNum>
-  <w:abstractNum w:abstractNumId="14" w15:restartNumberingAfterBreak="0">
+  <w:abstractNum w:abstractNumId="17" w15:restartNumberingAfterBreak="0">
     <w:nsid w:val="3CDC02DF"/>
     <w:multiLevelType w:val="multilevel"/>
     <w:tmpl w:val="BA724936"/>
@@ -12263,7 +12831,7 @@
       </w:rPr>
     </w:lvl>
   </w:abstractNum>
-  <w:abstractNum w:abstractNumId="15" w15:restartNumberingAfterBreak="0">
+  <w:abstractNum w:abstractNumId="18" w15:restartNumberingAfterBreak="0">
     <w:nsid w:val="3F1F3BC3"/>
     <w:multiLevelType w:val="hybridMultilevel"/>
     <w:tmpl w:val="E86861B6"/>
@@ -12376,7 +12944,7 @@
       </w:rPr>
     </w:lvl>
   </w:abstractNum>
-  <w:abstractNum w:abstractNumId="16" w15:restartNumberingAfterBreak="0">
+  <w:abstractNum w:abstractNumId="19" w15:restartNumberingAfterBreak="0">
     <w:nsid w:val="40024D25"/>
     <w:multiLevelType w:val="multilevel"/>
     <w:tmpl w:val="B17A2E76"/>
@@ -12525,7 +13093,7 @@
       </w:rPr>
     </w:lvl>
   </w:abstractNum>
-  <w:abstractNum w:abstractNumId="17" w15:restartNumberingAfterBreak="0">
+  <w:abstractNum w:abstractNumId="20" w15:restartNumberingAfterBreak="0">
     <w:nsid w:val="422673B7"/>
     <w:multiLevelType w:val="multilevel"/>
     <w:tmpl w:val="198671A4"/>
@@ -12674,7 +13242,7 @@
       </w:rPr>
     </w:lvl>
   </w:abstractNum>
-  <w:abstractNum w:abstractNumId="18" w15:restartNumberingAfterBreak="0">
+  <w:abstractNum w:abstractNumId="21" w15:restartNumberingAfterBreak="0">
     <w:nsid w:val="445F2FE7"/>
     <w:multiLevelType w:val="multilevel"/>
     <w:tmpl w:val="EF6458C0"/>
@@ -12823,7 +13391,7 @@
       </w:rPr>
     </w:lvl>
   </w:abstractNum>
-  <w:abstractNum w:abstractNumId="19" w15:restartNumberingAfterBreak="0">
+  <w:abstractNum w:abstractNumId="22" w15:restartNumberingAfterBreak="0">
     <w:nsid w:val="46D06155"/>
     <w:multiLevelType w:val="multilevel"/>
     <w:tmpl w:val="9D1850BC"/>
@@ -12972,7 +13540,7 @@
       </w:rPr>
     </w:lvl>
   </w:abstractNum>
-  <w:abstractNum w:abstractNumId="20" w15:restartNumberingAfterBreak="0">
+  <w:abstractNum w:abstractNumId="23" w15:restartNumberingAfterBreak="0">
     <w:nsid w:val="49712B20"/>
     <w:multiLevelType w:val="multilevel"/>
     <w:tmpl w:val="5852CB94"/>
@@ -13121,7 +13689,7 @@
       </w:rPr>
     </w:lvl>
   </w:abstractNum>
-  <w:abstractNum w:abstractNumId="21" w15:restartNumberingAfterBreak="0">
+  <w:abstractNum w:abstractNumId="24" w15:restartNumberingAfterBreak="0">
     <w:nsid w:val="4F1A5EB3"/>
     <w:multiLevelType w:val="multilevel"/>
     <w:tmpl w:val="9D36B46A"/>
@@ -13270,7 +13838,7 @@
       </w:rPr>
     </w:lvl>
   </w:abstractNum>
-  <w:abstractNum w:abstractNumId="22" w15:restartNumberingAfterBreak="0">
+  <w:abstractNum w:abstractNumId="25" w15:restartNumberingAfterBreak="0">
     <w:nsid w:val="52747CDC"/>
     <w:multiLevelType w:val="multilevel"/>
     <w:tmpl w:val="9BCC5E52"/>
@@ -13419,7 +13987,7 @@
       </w:rPr>
     </w:lvl>
   </w:abstractNum>
-  <w:abstractNum w:abstractNumId="23" w15:restartNumberingAfterBreak="0">
+  <w:abstractNum w:abstractNumId="26" w15:restartNumberingAfterBreak="0">
     <w:nsid w:val="536E5FBE"/>
     <w:multiLevelType w:val="hybridMultilevel"/>
     <w:tmpl w:val="A6A24278"/>
@@ -13532,7 +14100,7 @@
       </w:rPr>
     </w:lvl>
   </w:abstractNum>
-  <w:abstractNum w:abstractNumId="24" w15:restartNumberingAfterBreak="0">
+  <w:abstractNum w:abstractNumId="27" w15:restartNumberingAfterBreak="0">
     <w:nsid w:val="5B452D66"/>
     <w:multiLevelType w:val="multilevel"/>
     <w:tmpl w:val="9BEAE0A6"/>
@@ -13681,7 +14249,7 @@
       </w:rPr>
     </w:lvl>
   </w:abstractNum>
-  <w:abstractNum w:abstractNumId="25" w15:restartNumberingAfterBreak="0">
+  <w:abstractNum w:abstractNumId="28" w15:restartNumberingAfterBreak="0">
     <w:nsid w:val="631448A2"/>
     <w:multiLevelType w:val="multilevel"/>
     <w:tmpl w:val="61485DE2"/>
@@ -13830,7 +14398,7 @@
       </w:rPr>
     </w:lvl>
   </w:abstractNum>
-  <w:abstractNum w:abstractNumId="26" w15:restartNumberingAfterBreak="0">
+  <w:abstractNum w:abstractNumId="29" w15:restartNumberingAfterBreak="0">
     <w:nsid w:val="65DD1215"/>
     <w:multiLevelType w:val="multilevel"/>
     <w:tmpl w:val="C5863428"/>
@@ -13979,7 +14547,7 @@
       </w:rPr>
     </w:lvl>
   </w:abstractNum>
-  <w:abstractNum w:abstractNumId="27" w15:restartNumberingAfterBreak="0">
+  <w:abstractNum w:abstractNumId="30" w15:restartNumberingAfterBreak="0">
     <w:nsid w:val="69233C27"/>
     <w:multiLevelType w:val="multilevel"/>
     <w:tmpl w:val="D35281F2"/>
@@ -14128,7 +14696,7 @@
       </w:rPr>
     </w:lvl>
   </w:abstractNum>
-  <w:abstractNum w:abstractNumId="28" w15:restartNumberingAfterBreak="0">
+  <w:abstractNum w:abstractNumId="31" w15:restartNumberingAfterBreak="0">
     <w:nsid w:val="69B649A9"/>
     <w:multiLevelType w:val="multilevel"/>
     <w:tmpl w:val="3B021628"/>
@@ -14277,7 +14845,7 @@
       </w:rPr>
     </w:lvl>
   </w:abstractNum>
-  <w:abstractNum w:abstractNumId="29" w15:restartNumberingAfterBreak="0">
+  <w:abstractNum w:abstractNumId="32" w15:restartNumberingAfterBreak="0">
     <w:nsid w:val="6F391B20"/>
     <w:multiLevelType w:val="multilevel"/>
     <w:tmpl w:val="C61CADAE"/>
@@ -14426,7 +14994,7 @@
       </w:rPr>
     </w:lvl>
   </w:abstractNum>
-  <w:abstractNum w:abstractNumId="30" w15:restartNumberingAfterBreak="0">
+  <w:abstractNum w:abstractNumId="33" w15:restartNumberingAfterBreak="0">
     <w:nsid w:val="70751507"/>
     <w:multiLevelType w:val="multilevel"/>
     <w:tmpl w:val="D410E8E2"/>
@@ -14575,7 +15143,7 @@
       </w:rPr>
     </w:lvl>
   </w:abstractNum>
-  <w:abstractNum w:abstractNumId="31" w15:restartNumberingAfterBreak="0">
+  <w:abstractNum w:abstractNumId="34" w15:restartNumberingAfterBreak="0">
     <w:nsid w:val="72771709"/>
     <w:multiLevelType w:val="multilevel"/>
     <w:tmpl w:val="D5CC7D04"/>
@@ -14724,7 +15292,7 @@
       </w:rPr>
     </w:lvl>
   </w:abstractNum>
-  <w:abstractNum w:abstractNumId="32" w15:restartNumberingAfterBreak="0">
+  <w:abstractNum w:abstractNumId="35" w15:restartNumberingAfterBreak="0">
     <w:nsid w:val="7BA40854"/>
     <w:multiLevelType w:val="multilevel"/>
     <w:tmpl w:val="3AA2CF5C"/>
@@ -14873,7 +15441,7 @@
       </w:rPr>
     </w:lvl>
   </w:abstractNum>
-  <w:abstractNum w:abstractNumId="33" w15:restartNumberingAfterBreak="0">
+  <w:abstractNum w:abstractNumId="36" w15:restartNumberingAfterBreak="0">
     <w:nsid w:val="7E973711"/>
     <w:multiLevelType w:val="multilevel"/>
     <w:tmpl w:val="A9720868"/>
@@ -15023,106 +15591,115 @@
     </w:lvl>
   </w:abstractNum>
   <w:num w:numId="1" w16cid:durableId="1160846756">
+    <w:abstractNumId w:val="23"/>
+  </w:num>
+  <w:num w:numId="2" w16cid:durableId="139075848">
     <w:abstractNumId w:val="20"/>
   </w:num>
-  <w:num w:numId="2" w16cid:durableId="139075848">
+  <w:num w:numId="3" w16cid:durableId="1231502104">
+    <w:abstractNumId w:val="13"/>
+  </w:num>
+  <w:num w:numId="4" w16cid:durableId="1854605263">
+    <w:abstractNumId w:val="16"/>
+  </w:num>
+  <w:num w:numId="5" w16cid:durableId="2055150672">
+    <w:abstractNumId w:val="19"/>
+  </w:num>
+  <w:num w:numId="6" w16cid:durableId="1247037909">
+    <w:abstractNumId w:val="34"/>
+  </w:num>
+  <w:num w:numId="7" w16cid:durableId="227351948">
+    <w:abstractNumId w:val="12"/>
+  </w:num>
+  <w:num w:numId="8" w16cid:durableId="1812019602">
+    <w:abstractNumId w:val="11"/>
+  </w:num>
+  <w:num w:numId="9" w16cid:durableId="601568673">
+    <w:abstractNumId w:val="29"/>
+  </w:num>
+  <w:num w:numId="10" w16cid:durableId="2120367142">
+    <w:abstractNumId w:val="3"/>
+  </w:num>
+  <w:num w:numId="11" w16cid:durableId="185750860">
+    <w:abstractNumId w:val="21"/>
+  </w:num>
+  <w:num w:numId="12" w16cid:durableId="1876885561">
+    <w:abstractNumId w:val="24"/>
+  </w:num>
+  <w:num w:numId="13" w16cid:durableId="554893866">
+    <w:abstractNumId w:val="1"/>
+  </w:num>
+  <w:num w:numId="14" w16cid:durableId="852449766">
+    <w:abstractNumId w:val="8"/>
+  </w:num>
+  <w:num w:numId="15" w16cid:durableId="2033921658">
+    <w:abstractNumId w:val="27"/>
+  </w:num>
+  <w:num w:numId="16" w16cid:durableId="1498155741">
+    <w:abstractNumId w:val="22"/>
+  </w:num>
+  <w:num w:numId="17" w16cid:durableId="507793146">
+    <w:abstractNumId w:val="31"/>
+  </w:num>
+  <w:num w:numId="18" w16cid:durableId="672294259">
+    <w:abstractNumId w:val="6"/>
+  </w:num>
+  <w:num w:numId="19" w16cid:durableId="431123790">
     <w:abstractNumId w:val="17"/>
   </w:num>
-  <w:num w:numId="3" w16cid:durableId="1231502104">
+  <w:num w:numId="20" w16cid:durableId="752896077">
+    <w:abstractNumId w:val="9"/>
+  </w:num>
+  <w:num w:numId="21" w16cid:durableId="1955673808">
+    <w:abstractNumId w:val="36"/>
+  </w:num>
+  <w:num w:numId="22" w16cid:durableId="1502043715">
+    <w:abstractNumId w:val="15"/>
+  </w:num>
+  <w:num w:numId="23" w16cid:durableId="1798135619">
+    <w:abstractNumId w:val="25"/>
+  </w:num>
+  <w:num w:numId="24" w16cid:durableId="1212810199">
+    <w:abstractNumId w:val="30"/>
+  </w:num>
+  <w:num w:numId="25" w16cid:durableId="966666570">
+    <w:abstractNumId w:val="14"/>
+  </w:num>
+  <w:num w:numId="26" w16cid:durableId="1040594522">
+    <w:abstractNumId w:val="35"/>
+  </w:num>
+  <w:num w:numId="27" w16cid:durableId="894589479">
+    <w:abstractNumId w:val="26"/>
+  </w:num>
+  <w:num w:numId="28" w16cid:durableId="1777863286">
+    <w:abstractNumId w:val="4"/>
+  </w:num>
+  <w:num w:numId="29" w16cid:durableId="1624770761">
+    <w:abstractNumId w:val="18"/>
+  </w:num>
+  <w:num w:numId="30" w16cid:durableId="776289025">
+    <w:abstractNumId w:val="32"/>
+  </w:num>
+  <w:num w:numId="31" w16cid:durableId="1695182570">
     <w:abstractNumId w:val="10"/>
   </w:num>
-  <w:num w:numId="4" w16cid:durableId="1854605263">
-    <w:abstractNumId w:val="13"/>
+  <w:num w:numId="32" w16cid:durableId="1546599685">
+    <w:abstractNumId w:val="33"/>
   </w:num>
-  <w:num w:numId="5" w16cid:durableId="2055150672">
-    <w:abstractNumId w:val="16"/>
-  </w:num>
-  <w:num w:numId="6" w16cid:durableId="1247037909">
-    <w:abstractNumId w:val="31"/>
-  </w:num>
-  <w:num w:numId="7" w16cid:durableId="227351948">
-    <w:abstractNumId w:val="9"/>
-  </w:num>
-  <w:num w:numId="8" w16cid:durableId="1812019602">
-    <w:abstractNumId w:val="8"/>
-  </w:num>
-  <w:num w:numId="9" w16cid:durableId="601568673">
-    <w:abstractNumId w:val="26"/>
-  </w:num>
-  <w:num w:numId="10" w16cid:durableId="2120367142">
+  <w:num w:numId="33" w16cid:durableId="1802336298">
     <w:abstractNumId w:val="2"/>
   </w:num>
-  <w:num w:numId="11" w16cid:durableId="185750860">
-    <w:abstractNumId w:val="18"/>
+  <w:num w:numId="34" w16cid:durableId="147869025">
+    <w:abstractNumId w:val="28"/>
   </w:num>
-  <w:num w:numId="12" w16cid:durableId="1876885561">
-    <w:abstractNumId w:val="21"/>
+  <w:num w:numId="35" w16cid:durableId="316031543">
+    <w:abstractNumId w:val="5"/>
   </w:num>
-  <w:num w:numId="13" w16cid:durableId="554893866">
+  <w:num w:numId="36" w16cid:durableId="1900020605">
     <w:abstractNumId w:val="0"/>
   </w:num>
-  <w:num w:numId="14" w16cid:durableId="852449766">
-    <w:abstractNumId w:val="5"/>
-  </w:num>
-  <w:num w:numId="15" w16cid:durableId="2033921658">
-    <w:abstractNumId w:val="24"/>
-  </w:num>
-  <w:num w:numId="16" w16cid:durableId="1498155741">
-    <w:abstractNumId w:val="19"/>
-  </w:num>
-  <w:num w:numId="17" w16cid:durableId="507793146">
-    <w:abstractNumId w:val="28"/>
-  </w:num>
-  <w:num w:numId="18" w16cid:durableId="672294259">
-    <w:abstractNumId w:val="4"/>
-  </w:num>
-  <w:num w:numId="19" w16cid:durableId="431123790">
-    <w:abstractNumId w:val="14"/>
-  </w:num>
-  <w:num w:numId="20" w16cid:durableId="752896077">
-    <w:abstractNumId w:val="6"/>
-  </w:num>
-  <w:num w:numId="21" w16cid:durableId="1955673808">
-    <w:abstractNumId w:val="33"/>
-  </w:num>
-  <w:num w:numId="22" w16cid:durableId="1502043715">
-    <w:abstractNumId w:val="12"/>
-  </w:num>
-  <w:num w:numId="23" w16cid:durableId="1798135619">
-    <w:abstractNumId w:val="22"/>
-  </w:num>
-  <w:num w:numId="24" w16cid:durableId="1212810199">
-    <w:abstractNumId w:val="27"/>
-  </w:num>
-  <w:num w:numId="25" w16cid:durableId="966666570">
-    <w:abstractNumId w:val="11"/>
-  </w:num>
-  <w:num w:numId="26" w16cid:durableId="1040594522">
-    <w:abstractNumId w:val="32"/>
-  </w:num>
-  <w:num w:numId="27" w16cid:durableId="894589479">
-    <w:abstractNumId w:val="23"/>
-  </w:num>
-  <w:num w:numId="28" w16cid:durableId="1777863286">
-    <w:abstractNumId w:val="3"/>
-  </w:num>
-  <w:num w:numId="29" w16cid:durableId="1624770761">
-    <w:abstractNumId w:val="15"/>
-  </w:num>
-  <w:num w:numId="30" w16cid:durableId="776289025">
-    <w:abstractNumId w:val="29"/>
-  </w:num>
-  <w:num w:numId="31" w16cid:durableId="1695182570">
+  <w:num w:numId="37" w16cid:durableId="1901819765">
     <w:abstractNumId w:val="7"/>
-  </w:num>
-  <w:num w:numId="32" w16cid:durableId="1546599685">
-    <w:abstractNumId w:val="30"/>
-  </w:num>
-  <w:num w:numId="33" w16cid:durableId="1802336298">
-    <w:abstractNumId w:val="1"/>
-  </w:num>
-  <w:num w:numId="34" w16cid:durableId="147869025">
-    <w:abstractNumId w:val="25"/>
   </w:num>
 </w:numbering>
 </file>
@@ -15728,6 +16305,7 @@
   <w:style w:type="character" w:default="1" w:styleId="Absatz-Standardschriftart">
     <w:name w:val="Default Paragraph Font"/>
     <w:uiPriority w:val="1"/>
+    <w:semiHidden/>
     <w:unhideWhenUsed/>
   </w:style>
   <w:style w:type="table" w:default="1" w:styleId="NormaleTabelle">

</xml_diff>